<commit_message>
Edit: updated notes in the .docx file.
</commit_message>
<xml_diff>
--- a/Selenium/SeleniumIntro.docx
+++ b/Selenium/SeleniumIntro.docx
@@ -28,27 +28,6 @@
         </w:rPr>
         <w:t xml:space="preserve"> </w:t>
       </w:r>
-    </w:p>
-    <w:p>
-      <w:pPr>
-        <w:pStyle w:val="Ttulo2"/>
-        <w:rPr>
-          <w:lang w:val="en-US"/>
-        </w:rPr>
-      </w:pPr>
-      <w:r>
-        <w:rPr>
-          <w:lang w:val="en-US"/>
-        </w:rPr>
-        <w:t>Section 1</w:t>
-      </w:r>
-    </w:p>
-    <w:p>
-      <w:pPr>
-        <w:rPr>
-          <w:lang w:val="en-US"/>
-        </w:rPr>
-      </w:pPr>
     </w:p>
     <w:p>
       <w:pPr>
@@ -421,7 +400,6 @@
         <w:rPr>
           <w:lang w:val="en-US"/>
         </w:rPr>
-        <w:lastRenderedPageBreak/>
         <w:t>Setup workspace for Selenium</w:t>
       </w:r>
     </w:p>
@@ -447,6 +425,7 @@
         <w:rPr>
           <w:lang w:val="en-US"/>
         </w:rPr>
+        <w:lastRenderedPageBreak/>
         <w:t>Create a new Work-Space</w:t>
       </w:r>
     </w:p>
@@ -565,7 +544,7 @@
         <w:rPr>
           <w:lang w:val="en-US"/>
         </w:rPr>
-        <w:t>Section 2 Selectors</w:t>
+        <w:t>Selectors</w:t>
       </w:r>
     </w:p>
     <w:p>
@@ -729,135 +708,135 @@
         </w:rPr>
         <w:t>partialLinkText</w:t>
       </w:r>
+      <w:proofErr w:type="spellEnd"/>
+    </w:p>
+    <w:p>
+      <w:pPr>
+        <w:ind w:left="360"/>
+        <w:rPr>
+          <w:lang w:val="en-US"/>
+        </w:rPr>
+      </w:pPr>
+    </w:p>
+    <w:p>
+      <w:pPr>
+        <w:pStyle w:val="Ttulo2"/>
+        <w:rPr>
+          <w:lang w:val="en-US"/>
+        </w:rPr>
+      </w:pPr>
+      <w:r>
+        <w:rPr>
+          <w:lang w:val="en-US"/>
+        </w:rPr>
+        <w:t>Define our own selectors</w:t>
+      </w:r>
+    </w:p>
+    <w:p>
+      <w:pPr>
+        <w:rPr>
+          <w:lang w:val="en-US"/>
+        </w:rPr>
+      </w:pPr>
+    </w:p>
+    <w:p>
+      <w:pPr>
+        <w:pStyle w:val="Ttulo2"/>
+        <w:rPr>
+          <w:lang w:val="en-US"/>
+        </w:rPr>
+      </w:pPr>
+      <w:r>
+        <w:rPr>
+          <w:lang w:val="en-US"/>
+        </w:rPr>
+        <w:t xml:space="preserve">Implicit Waits  </w:t>
+      </w:r>
+    </w:p>
+    <w:p>
+      <w:pPr>
+        <w:rPr>
+          <w:lang w:val="en-US"/>
+        </w:rPr>
+      </w:pPr>
+    </w:p>
+    <w:p>
+      <w:pPr>
+        <w:pStyle w:val="Ttulo2"/>
+        <w:rPr>
+          <w:lang w:val="en-US"/>
+        </w:rPr>
+      </w:pPr>
+      <w:r>
+        <w:rPr>
+          <w:lang w:val="en-US"/>
+        </w:rPr>
+        <w:t>Section 3 Page Object Model (POM)</w:t>
+      </w:r>
+    </w:p>
+    <w:p>
+      <w:pPr>
+        <w:rPr>
+          <w:lang w:val="en-US"/>
+        </w:rPr>
+      </w:pPr>
+      <w:r>
+        <w:rPr>
+          <w:lang w:val="en-US"/>
+        </w:rPr>
+        <w:t>POM is the Design pattern that every QA Dev must to fallow in order to write scalable Automation Test for applications</w:t>
+      </w:r>
+    </w:p>
+    <w:p>
+      <w:pPr>
+        <w:rPr>
+          <w:lang w:val="en-US"/>
+        </w:rPr>
+      </w:pPr>
+    </w:p>
+    <w:p>
+      <w:pPr>
+        <w:rPr>
+          <w:lang w:val="en-US"/>
+        </w:rPr>
+      </w:pPr>
+    </w:p>
+    <w:p>
+      <w:pPr>
+        <w:rPr>
+          <w:lang w:val="en-US"/>
+        </w:rPr>
+      </w:pPr>
+    </w:p>
+    <w:p>
+      <w:pPr>
+        <w:rPr>
+          <w:lang w:val="en-US"/>
+        </w:rPr>
+      </w:pPr>
+    </w:p>
+    <w:p>
+      <w:pPr>
+        <w:rPr>
+          <w:lang w:val="en-US"/>
+        </w:rPr>
+      </w:pPr>
+    </w:p>
+    <w:p>
+      <w:pPr>
+        <w:rPr>
+          <w:lang w:val="en-US"/>
+        </w:rPr>
+      </w:pPr>
+    </w:p>
+    <w:p>
+      <w:pPr>
+        <w:rPr>
+          <w:lang w:val="en-US"/>
+        </w:rPr>
+      </w:pPr>
       <w:bookmarkStart w:id="0" w:name="_GoBack"/>
       <w:bookmarkEnd w:id="0"/>
-      <w:proofErr w:type="spellEnd"/>
-    </w:p>
-    <w:p>
-      <w:pPr>
-        <w:ind w:left="360"/>
-        <w:rPr>
-          <w:lang w:val="en-US"/>
-        </w:rPr>
-      </w:pPr>
-    </w:p>
-    <w:p>
-      <w:pPr>
-        <w:pStyle w:val="Ttulo2"/>
-        <w:rPr>
-          <w:lang w:val="en-US"/>
-        </w:rPr>
-      </w:pPr>
-      <w:r>
-        <w:rPr>
-          <w:lang w:val="en-US"/>
-        </w:rPr>
-        <w:t>Define our own selectors</w:t>
-      </w:r>
-    </w:p>
-    <w:p>
-      <w:pPr>
-        <w:rPr>
-          <w:lang w:val="en-US"/>
-        </w:rPr>
-      </w:pPr>
-    </w:p>
-    <w:p>
-      <w:pPr>
-        <w:pStyle w:val="Ttulo2"/>
-        <w:rPr>
-          <w:lang w:val="en-US"/>
-        </w:rPr>
-      </w:pPr>
-      <w:r>
-        <w:rPr>
-          <w:lang w:val="en-US"/>
-        </w:rPr>
-        <w:t xml:space="preserve">Implicit Waits  </w:t>
-      </w:r>
-    </w:p>
-    <w:p>
-      <w:pPr>
-        <w:rPr>
-          <w:lang w:val="en-US"/>
-        </w:rPr>
-      </w:pPr>
-    </w:p>
-    <w:p>
-      <w:pPr>
-        <w:pStyle w:val="Ttulo2"/>
-        <w:rPr>
-          <w:lang w:val="en-US"/>
-        </w:rPr>
-      </w:pPr>
-      <w:r>
-        <w:rPr>
-          <w:lang w:val="en-US"/>
-        </w:rPr>
-        <w:t>Section 3 Page Object Model (POM)</w:t>
-      </w:r>
-    </w:p>
-    <w:p>
-      <w:pPr>
-        <w:rPr>
-          <w:lang w:val="en-US"/>
-        </w:rPr>
-      </w:pPr>
-      <w:r>
-        <w:rPr>
-          <w:lang w:val="en-US"/>
-        </w:rPr>
-        <w:t>POM is the Design pattern that every QA Dev must to fallow in order to write scalable Automation Test for applications</w:t>
-      </w:r>
-    </w:p>
-    <w:p>
-      <w:pPr>
-        <w:rPr>
-          <w:lang w:val="en-US"/>
-        </w:rPr>
-      </w:pPr>
-    </w:p>
-    <w:p>
-      <w:pPr>
-        <w:rPr>
-          <w:lang w:val="en-US"/>
-        </w:rPr>
-      </w:pPr>
-    </w:p>
-    <w:p>
-      <w:pPr>
-        <w:rPr>
-          <w:lang w:val="en-US"/>
-        </w:rPr>
-      </w:pPr>
-    </w:p>
-    <w:p>
-      <w:pPr>
-        <w:rPr>
-          <w:lang w:val="en-US"/>
-        </w:rPr>
-      </w:pPr>
-    </w:p>
-    <w:p>
-      <w:pPr>
-        <w:rPr>
-          <w:lang w:val="en-US"/>
-        </w:rPr>
-      </w:pPr>
-    </w:p>
-    <w:p>
-      <w:pPr>
-        <w:rPr>
-          <w:lang w:val="en-US"/>
-        </w:rPr>
-      </w:pPr>
-    </w:p>
-    <w:p>
-      <w:pPr>
-        <w:rPr>
-          <w:lang w:val="en-US"/>
-        </w:rPr>
-      </w:pPr>
       <w:r>
         <w:rPr>
           <w:lang w:val="en-US"/>

</xml_diff>